<commit_message>
* MAJ du 15/06/2017
</commit_message>
<xml_diff>
--- a/doc rapport/CR Journées.docx
+++ b/doc rapport/CR Journées.docx
@@ -1026,8 +1026,6 @@
               </w:rPr>
               <w:t>Création de la première interface graphique avec Matlab pour l’affichage des points et de leur valeur de robustesse</w:t>
             </w:r>
-            <w:bookmarkStart w:id="0" w:name="_GoBack"/>
-            <w:bookmarkEnd w:id="0"/>
           </w:p>
         </w:tc>
       </w:tr>
@@ -1076,10 +1074,45 @@
           <w:p>
             <w:pPr>
               <w:rPr>
-                <w:vertAlign w:val="baseline"/>
-                <w:lang w:val="fr-FR"/>
-              </w:rPr>
-            </w:pPr>
+                <w:rFonts w:hint="default"/>
+                <w:vertAlign w:val="baseline"/>
+                <w:lang w:val="fr-FR"/>
+              </w:rPr>
+            </w:pPr>
+            <w:r>
+              <w:rPr>
+                <w:vertAlign w:val="baseline"/>
+                <w:lang w:val="fr-FR"/>
+              </w:rPr>
+              <w:t>Travail sur l</w:t>
+            </w:r>
+            <w:r>
+              <w:rPr>
+                <w:rFonts w:hint="default"/>
+                <w:vertAlign w:val="baseline"/>
+                <w:lang w:val="fr-FR"/>
+              </w:rPr>
+              <w:t>’interface graphique</w:t>
+            </w:r>
+          </w:p>
+          <w:p>
+            <w:pPr>
+              <w:rPr>
+                <w:rFonts w:hint="default"/>
+                <w:vertAlign w:val="baseline"/>
+                <w:lang w:val="fr-FR"/>
+              </w:rPr>
+            </w:pPr>
+            <w:r>
+              <w:rPr>
+                <w:rFonts w:hint="default"/>
+                <w:vertAlign w:val="baseline"/>
+                <w:lang w:val="fr-FR"/>
+              </w:rPr>
+              <w:t>Lecture du fichier main.pdf</w:t>
+            </w:r>
+            <w:bookmarkStart w:id="0" w:name="_GoBack"/>
+            <w:bookmarkEnd w:id="0"/>
           </w:p>
         </w:tc>
       </w:tr>
@@ -1464,6 +1497,14 @@
       </w:tr>
       <w:tr>
         <w:tblPrEx>
+          <w:tblBorders>
+            <w:top w:val="single" w:color="auto" w:sz="4" w:space="0"/>
+            <w:left w:val="single" w:color="auto" w:sz="4" w:space="0"/>
+            <w:bottom w:val="single" w:color="auto" w:sz="4" w:space="0"/>
+            <w:right w:val="single" w:color="auto" w:sz="4" w:space="0"/>
+            <w:insideH w:val="single" w:color="auto" w:sz="4" w:space="0"/>
+            <w:insideV w:val="single" w:color="auto" w:sz="4" w:space="0"/>
+          </w:tblBorders>
           <w:tblLayout w:type="fixed"/>
           <w:tblCellMar>
             <w:top w:w="0" w:type="dxa"/>
@@ -1606,7 +1647,7 @@
     <w:lsdException w:qFormat="1" w:unhideWhenUsed="0" w:uiPriority="0" w:semiHidden="0" w:name="Title"/>
     <w:lsdException w:unhideWhenUsed="0" w:uiPriority="0" w:semiHidden="0" w:name="Closing"/>
     <w:lsdException w:unhideWhenUsed="0" w:uiPriority="0" w:semiHidden="0" w:name="Signature"/>
-    <w:lsdException w:unhideWhenUsed="0" w:uiPriority="0" w:name="Default Paragraph Font"/>
+    <w:lsdException w:qFormat="1" w:unhideWhenUsed="0" w:uiPriority="0" w:name="Default Paragraph Font"/>
     <w:lsdException w:unhideWhenUsed="0" w:uiPriority="0" w:semiHidden="0" w:name="Body Text"/>
     <w:lsdException w:unhideWhenUsed="0" w:uiPriority="0" w:semiHidden="0" w:name="Body Text Indent"/>
     <w:lsdException w:unhideWhenUsed="0" w:uiPriority="0" w:semiHidden="0" w:name="List Continue"/>
@@ -1667,6 +1708,7 @@
   <w:style w:type="character" w:default="1" w:styleId="2">
     <w:name w:val="Default Paragraph Font"/>
     <w:semiHidden/>
+    <w:qFormat/>
     <w:uiPriority w:val="0"/>
   </w:style>
   <w:style w:type="table" w:default="1" w:styleId="3">

</xml_diff>